<commit_message>
link to special issue
</commit_message>
<xml_diff>
--- a/oe/proofs.docx
+++ b/oe/proofs.docx
@@ -1564,7 +1564,58 @@
           <w:szCs w:val="28"/>
         </w:rPr>
         <w:lastRenderedPageBreak/>
-        <w:t>impacts, and how other programs respond (i.e., theories positing regulatory requirements as an explanatory variable). Measuring regulatory stringency is also necessary to assess how activist campaigns, market forces, and competition among programs affect policy development and content (i.e., where regulatory requirements are the dependent variable).</w:t>
+        <w:t>impacts, and how other programs respond (i.e., theories positing regulatory requirements as an explanatory variable). Measuring regulatory stringency is also necessary to assess</w:t>
+      </w:r>
+      <w:ins w:id="4" w:author="Microsoft Office User" w:date="2019-08-06T13:34:00Z">
+        <w:r>
+          <w:rPr>
+            <w:rFonts w:ascii="Georgia" w:eastAsia="Times New Roman" w:hAnsi="Georgia" w:cs="Times New Roman"/>
+            <w:color w:val="000000"/>
+            <w:sz w:val="28"/>
+            <w:szCs w:val="28"/>
+          </w:rPr>
+          <w:t xml:space="preserve"> </w:t>
+        </w:r>
+        <w:r>
+          <w:rPr>
+            <w:rFonts w:ascii="Georgia" w:eastAsia="Times New Roman" w:hAnsi="Georgia" w:cs="Times New Roman"/>
+            <w:color w:val="000000"/>
+            <w:sz w:val="28"/>
+            <w:szCs w:val="28"/>
+          </w:rPr>
+          <w:t>the reverse causal relationships: that is,</w:t>
+        </w:r>
+      </w:ins>
+      <w:bookmarkStart w:id="5" w:name="_GoBack"/>
+      <w:bookmarkEnd w:id="5"/>
+      <w:r>
+        <w:rPr>
+          <w:rFonts w:ascii="Georgia" w:eastAsia="Times New Roman" w:hAnsi="Georgia" w:cs="Times New Roman"/>
+          <w:color w:val="000000"/>
+          <w:sz w:val="28"/>
+          <w:szCs w:val="28"/>
+        </w:rPr>
+        <w:t xml:space="preserve"> how activist campaigns, market forces, and competition among programs affect policy development and content (i.e., </w:t>
+      </w:r>
+      <w:ins w:id="6" w:author="Microsoft Office User" w:date="2019-08-06T13:23:00Z">
+        <w:r>
+          <w:rPr>
+            <w:rFonts w:ascii="Georgia" w:eastAsia="Times New Roman" w:hAnsi="Georgia" w:cs="Times New Roman"/>
+            <w:color w:val="000000"/>
+            <w:sz w:val="28"/>
+            <w:szCs w:val="28"/>
+          </w:rPr>
+          <w:t xml:space="preserve">theories </w:t>
+        </w:r>
+      </w:ins>
+      <w:r>
+        <w:rPr>
+          <w:rFonts w:ascii="Georgia" w:eastAsia="Times New Roman" w:hAnsi="Georgia" w:cs="Times New Roman"/>
+          <w:color w:val="000000"/>
+          <w:sz w:val="28"/>
+          <w:szCs w:val="28"/>
+        </w:rPr>
+        <w:t>where regulatory requirements are the dependent variable).</w:t>
       </w:r>
     </w:p>
     <w:p>
@@ -1760,7 +1811,67 @@
           <w:sz w:val="28"/>
           <w:szCs w:val="28"/>
         </w:rPr>
-        <w:t>). Such outcomes would be consistent with broader findings from literatures on “corporate social responsibility” initiatives, such as environmental management systems, industry codes of conduct, and third-party certification programs, which find that more costly requirements are less likely to be adopted (</w:t>
+        <w:t>). Such outcomes would be consistent with broader findings from literatures on “corporate social responsibility” initiatives</w:t>
+      </w:r>
+      <w:del w:id="7" w:author="Microsoft Office User" w:date="2019-08-06T13:25:00Z">
+        <w:r>
+          <w:rPr>
+            <w:rFonts w:ascii="Georgia" w:eastAsia="Times New Roman" w:hAnsi="Georgia" w:cs="Times New Roman"/>
+            <w:color w:val="000000"/>
+            <w:sz w:val="28"/>
+            <w:szCs w:val="28"/>
+          </w:rPr>
+          <w:delText>, such as environmental management systems, industry codes of conduct, and third-party certification programs</w:delText>
+        </w:r>
+      </w:del>
+      <w:r>
+        <w:rPr>
+          <w:rFonts w:ascii="Georgia" w:eastAsia="Times New Roman" w:hAnsi="Georgia" w:cs="Times New Roman"/>
+          <w:color w:val="000000"/>
+          <w:sz w:val="28"/>
+          <w:szCs w:val="28"/>
+        </w:rPr>
+        <w:t xml:space="preserve">, which find that </w:t>
+      </w:r>
+      <w:ins w:id="8" w:author="Microsoft Office User" w:date="2019-08-06T13:25:00Z">
+        <w:r>
+          <w:rPr>
+            <w:rFonts w:ascii="Georgia" w:eastAsia="Times New Roman" w:hAnsi="Georgia" w:cs="Times New Roman"/>
+            <w:color w:val="000000"/>
+            <w:sz w:val="28"/>
+            <w:szCs w:val="28"/>
+          </w:rPr>
+          <w:t xml:space="preserve">businesses are less likely to adopt </w:t>
+        </w:r>
+      </w:ins>
+      <w:r>
+        <w:rPr>
+          <w:rFonts w:ascii="Georgia" w:eastAsia="Times New Roman" w:hAnsi="Georgia" w:cs="Times New Roman"/>
+          <w:color w:val="000000"/>
+          <w:sz w:val="28"/>
+          <w:szCs w:val="28"/>
+        </w:rPr>
+        <w:t xml:space="preserve">more costly requirements </w:t>
+      </w:r>
+      <w:del w:id="9" w:author="Microsoft Office User" w:date="2019-08-06T13:26:00Z">
+        <w:r>
+          <w:rPr>
+            <w:rFonts w:ascii="Georgia" w:eastAsia="Times New Roman" w:hAnsi="Georgia" w:cs="Times New Roman"/>
+            <w:color w:val="000000"/>
+            <w:sz w:val="28"/>
+            <w:szCs w:val="28"/>
+          </w:rPr>
+          <w:delText xml:space="preserve">are less likely to be adopted </w:delText>
+        </w:r>
+      </w:del>
+      <w:r>
+        <w:rPr>
+          <w:rFonts w:ascii="Georgia" w:eastAsia="Times New Roman" w:hAnsi="Georgia" w:cs="Times New Roman"/>
+          <w:color w:val="000000"/>
+          <w:sz w:val="28"/>
+          <w:szCs w:val="28"/>
+        </w:rPr>
+        <w:t>(</w:t>
       </w:r>
       <w:hyperlink r:id="rId27" w:anchor="bibr20" w:history="1">
         <w:r>
@@ -2085,7 +2196,58 @@
           <w:sz w:val="28"/>
           <w:szCs w:val="28"/>
         </w:rPr>
-        <w:t> have a wide range of effects. To assess these theories, we must define and measure stringency as an explanatory variable.</w:t>
+        <w:t xml:space="preserve"> have a wide range of effects. To assess these theories, </w:t>
+      </w:r>
+      <w:ins w:id="10" w:author="Microsoft Office User" w:date="2019-08-06T13:27:00Z">
+        <w:r>
+          <w:rPr>
+            <w:rFonts w:ascii="Georgia" w:eastAsia="Times New Roman" w:hAnsi="Georgia" w:cs="Times New Roman"/>
+            <w:color w:val="000000"/>
+            <w:sz w:val="28"/>
+            <w:szCs w:val="28"/>
+          </w:rPr>
+          <w:t>scholars</w:t>
+        </w:r>
+      </w:ins>
+      <w:del w:id="11" w:author="Microsoft Office User" w:date="2019-08-06T13:27:00Z">
+        <w:r>
+          <w:rPr>
+            <w:rFonts w:ascii="Georgia" w:eastAsia="Times New Roman" w:hAnsi="Georgia" w:cs="Times New Roman"/>
+            <w:color w:val="000000"/>
+            <w:sz w:val="28"/>
+            <w:szCs w:val="28"/>
+          </w:rPr>
+          <w:delText>we</w:delText>
+        </w:r>
+      </w:del>
+      <w:r>
+        <w:rPr>
+          <w:rFonts w:ascii="Georgia" w:eastAsia="Times New Roman" w:hAnsi="Georgia" w:cs="Times New Roman"/>
+          <w:color w:val="000000"/>
+          <w:sz w:val="28"/>
+          <w:szCs w:val="28"/>
+        </w:rPr>
+        <w:t xml:space="preserve"> must define and measure </w:t>
+      </w:r>
+      <w:ins w:id="12" w:author="Microsoft Office User" w:date="2019-08-06T13:27:00Z">
+        <w:r>
+          <w:rPr>
+            <w:rFonts w:ascii="Georgia" w:eastAsia="Times New Roman" w:hAnsi="Georgia" w:cs="Times New Roman"/>
+            <w:color w:val="000000"/>
+            <w:sz w:val="28"/>
+            <w:szCs w:val="28"/>
+          </w:rPr>
+          <w:t xml:space="preserve">regulatory </w:t>
+        </w:r>
+      </w:ins>
+      <w:r>
+        <w:rPr>
+          <w:rFonts w:ascii="Georgia" w:eastAsia="Times New Roman" w:hAnsi="Georgia" w:cs="Times New Roman"/>
+          <w:color w:val="000000"/>
+          <w:sz w:val="28"/>
+          <w:szCs w:val="28"/>
+        </w:rPr>
+        <w:t>stringency as an explanatory variable.</w:t>
       </w:r>
     </w:p>
     <w:p>
@@ -2131,7 +2293,27 @@
           <w:szCs w:val="28"/>
         </w:rPr>
         <w:lastRenderedPageBreak/>
-        <w:t>Regulatory stringency is also a key variable in studies of the reverse causal relationships: that is, how ideological, economic, political, and social forces shape and constrain policy content (</w:t>
+        <w:t xml:space="preserve">Regulatory stringency is also a key variable in studies of </w:t>
+      </w:r>
+      <w:del w:id="13" w:author="Microsoft Office User" w:date="2019-08-06T13:33:00Z">
+        <w:r>
+          <w:rPr>
+            <w:rFonts w:ascii="Georgia" w:eastAsia="Times New Roman" w:hAnsi="Georgia" w:cs="Times New Roman"/>
+            <w:color w:val="000000"/>
+            <w:sz w:val="28"/>
+            <w:szCs w:val="28"/>
+          </w:rPr>
+          <w:delText xml:space="preserve">the reverse causal relationships: that is, </w:delText>
+        </w:r>
+      </w:del>
+      <w:r>
+        <w:rPr>
+          <w:rFonts w:ascii="Georgia" w:eastAsia="Times New Roman" w:hAnsi="Georgia" w:cs="Times New Roman"/>
+          <w:color w:val="000000"/>
+          <w:sz w:val="28"/>
+          <w:szCs w:val="28"/>
+        </w:rPr>
+        <w:t>how ideological, economic, political, and social forces shape and constrain policy content (</w:t>
       </w:r>
       <w:hyperlink r:id="rId31" w:anchor="bibr6" w:history="1">
         <w:r>
@@ -3530,7 +3712,7 @@
           <w:sz w:val="28"/>
           <w:szCs w:val="28"/>
         </w:rPr>
-        <w:t xml:space="preserve">). And still </w:t>
+        <w:t xml:space="preserve">). And still others find both patterns occurring, depending on market and industry </w:t>
       </w:r>
       <w:r>
         <w:rPr>
@@ -3540,7 +3722,7 @@
           <w:szCs w:val="28"/>
         </w:rPr>
         <w:lastRenderedPageBreak/>
-        <w:t>others find both patterns occurring, depending on market and industry structures (</w:t>
+        <w:t>structures (</w:t>
       </w:r>
       <w:proofErr w:type="spellStart"/>
       <w:r>
@@ -10289,7 +10471,7 @@
                 <w:rFonts w:ascii="Times New Roman" w:eastAsia="Times New Roman" w:hAnsi="Times New Roman" w:cs="Times New Roman"/>
               </w:rPr>
             </w:pPr>
-            <w:ins w:id="4" w:author="Unknown">
+            <w:ins w:id="14" w:author="Unknown">
               <w:r>
                 <w:rPr>
                   <w:rFonts w:ascii="Apple Color Emoji" w:eastAsia="Times New Roman" w:hAnsi="Apple Color Emoji" w:cs="Apple Color Emoji"/>
@@ -31263,7 +31445,7 @@
           <w:color w:val="000000"/>
         </w:rPr>
       </w:pPr>
-      <w:ins w:id="5" w:author="Unknown">
+      <w:ins w:id="15" w:author="Unknown">
         <w:r>
           <w:rPr>
             <w:rFonts w:eastAsia="Times New Roman" w:cstheme="minorHAnsi"/>
@@ -31278,11 +31460,11 @@
     <w:p>
       <w:pPr>
         <w:rPr>
-          <w:ins w:id="6" w:author="Microsoft Office User" w:date="2019-08-06T11:51:00Z"/>
+          <w:ins w:id="16" w:author="Microsoft Office User" w:date="2019-08-06T11:51:00Z"/>
           <w:rFonts w:ascii="Times New Roman" w:eastAsia="Times New Roman" w:hAnsi="Times New Roman" w:cs="Times New Roman"/>
         </w:rPr>
       </w:pPr>
-      <w:ins w:id="7" w:author="Microsoft Office User" w:date="2019-08-06T11:51:00Z">
+      <w:ins w:id="17" w:author="Microsoft Office User" w:date="2019-08-06T11:51:00Z">
         <w:r>
           <w:rPr>
             <w:rFonts w:ascii="Arial" w:eastAsia="Times New Roman" w:hAnsi="Arial" w:cs="Arial"/>
@@ -31300,14 +31482,12 @@
         </w:pBdr>
         <w:outlineLvl w:val="1"/>
         <w:rPr>
-          <w:del w:id="8" w:author="Microsoft Office User" w:date="2019-08-06T11:51:00Z"/>
+          <w:del w:id="18" w:author="Microsoft Office User" w:date="2019-08-06T11:51:00Z"/>
           <w:rFonts w:eastAsia="Times New Roman" w:cstheme="minorHAnsi"/>
           <w:color w:val="555555"/>
         </w:rPr>
       </w:pPr>
-      <w:bookmarkStart w:id="9" w:name="_GoBack"/>
-      <w:bookmarkEnd w:id="9"/>
-      <w:del w:id="10" w:author="Microsoft Office User" w:date="2019-08-06T11:51:00Z">
+      <w:del w:id="19" w:author="Microsoft Office User" w:date="2019-08-06T11:51:00Z">
         <w:r>
           <w:rPr>
             <w:rFonts w:eastAsia="Times New Roman" w:cstheme="minorHAnsi"/>

</xml_diff>

<commit_message>
small edits to proofs
</commit_message>
<xml_diff>
--- a/oe/proofs.docx
+++ b/oe/proofs.docx
@@ -1586,8 +1586,6 @@
           <w:t>the reverse causal relationships: that is,</w:t>
         </w:r>
       </w:ins>
-      <w:bookmarkStart w:id="5" w:name="_GoBack"/>
-      <w:bookmarkEnd w:id="5"/>
       <w:r>
         <w:rPr>
           <w:rFonts w:ascii="Georgia" w:eastAsia="Times New Roman" w:hAnsi="Georgia" w:cs="Times New Roman"/>
@@ -1597,7 +1595,7 @@
         </w:rPr>
         <w:t xml:space="preserve"> how activist campaigns, market forces, and competition among programs affect policy development and content (i.e., </w:t>
       </w:r>
-      <w:ins w:id="6" w:author="Microsoft Office User" w:date="2019-08-06T13:23:00Z">
+      <w:ins w:id="5" w:author="Microsoft Office User" w:date="2019-08-06T13:23:00Z">
         <w:r>
           <w:rPr>
             <w:rFonts w:ascii="Georgia" w:eastAsia="Times New Roman" w:hAnsi="Georgia" w:cs="Times New Roman"/>
@@ -1813,7 +1811,7 @@
         </w:rPr>
         <w:t>). Such outcomes would be consistent with broader findings from literatures on “corporate social responsibility” initiatives</w:t>
       </w:r>
-      <w:del w:id="7" w:author="Microsoft Office User" w:date="2019-08-06T13:25:00Z">
+      <w:del w:id="6" w:author="Microsoft Office User" w:date="2019-08-06T13:25:00Z">
         <w:r>
           <w:rPr>
             <w:rFonts w:ascii="Georgia" w:eastAsia="Times New Roman" w:hAnsi="Georgia" w:cs="Times New Roman"/>
@@ -1833,7 +1831,7 @@
         </w:rPr>
         <w:t xml:space="preserve">, which find that </w:t>
       </w:r>
-      <w:ins w:id="8" w:author="Microsoft Office User" w:date="2019-08-06T13:25:00Z">
+      <w:ins w:id="7" w:author="Microsoft Office User" w:date="2019-08-06T13:25:00Z">
         <w:r>
           <w:rPr>
             <w:rFonts w:ascii="Georgia" w:eastAsia="Times New Roman" w:hAnsi="Georgia" w:cs="Times New Roman"/>
@@ -1853,7 +1851,7 @@
         </w:rPr>
         <w:t xml:space="preserve">more costly requirements </w:t>
       </w:r>
-      <w:del w:id="9" w:author="Microsoft Office User" w:date="2019-08-06T13:26:00Z">
+      <w:del w:id="8" w:author="Microsoft Office User" w:date="2019-08-06T13:26:00Z">
         <w:r>
           <w:rPr>
             <w:rFonts w:ascii="Georgia" w:eastAsia="Times New Roman" w:hAnsi="Georgia" w:cs="Times New Roman"/>
@@ -2198,7 +2196,7 @@
         </w:rPr>
         <w:t xml:space="preserve"> have a wide range of effects. To assess these theories, </w:t>
       </w:r>
-      <w:ins w:id="10" w:author="Microsoft Office User" w:date="2019-08-06T13:27:00Z">
+      <w:ins w:id="9" w:author="Microsoft Office User" w:date="2019-08-06T13:27:00Z">
         <w:r>
           <w:rPr>
             <w:rFonts w:ascii="Georgia" w:eastAsia="Times New Roman" w:hAnsi="Georgia" w:cs="Times New Roman"/>
@@ -2209,7 +2207,7 @@
           <w:t>scholars</w:t>
         </w:r>
       </w:ins>
-      <w:del w:id="11" w:author="Microsoft Office User" w:date="2019-08-06T13:27:00Z">
+      <w:del w:id="10" w:author="Microsoft Office User" w:date="2019-08-06T13:27:00Z">
         <w:r>
           <w:rPr>
             <w:rFonts w:ascii="Georgia" w:eastAsia="Times New Roman" w:hAnsi="Georgia" w:cs="Times New Roman"/>
@@ -2229,7 +2227,7 @@
         </w:rPr>
         <w:t xml:space="preserve"> must define and measure </w:t>
       </w:r>
-      <w:ins w:id="12" w:author="Microsoft Office User" w:date="2019-08-06T13:27:00Z">
+      <w:ins w:id="11" w:author="Microsoft Office User" w:date="2019-08-06T13:27:00Z">
         <w:r>
           <w:rPr>
             <w:rFonts w:ascii="Georgia" w:eastAsia="Times New Roman" w:hAnsi="Georgia" w:cs="Times New Roman"/>
@@ -2295,7 +2293,7 @@
         <w:lastRenderedPageBreak/>
         <w:t xml:space="preserve">Regulatory stringency is also a key variable in studies of </w:t>
       </w:r>
-      <w:del w:id="13" w:author="Microsoft Office User" w:date="2019-08-06T13:33:00Z">
+      <w:del w:id="12" w:author="Microsoft Office User" w:date="2019-08-06T13:33:00Z">
         <w:r>
           <w:rPr>
             <w:rFonts w:ascii="Georgia" w:eastAsia="Times New Roman" w:hAnsi="Georgia" w:cs="Times New Roman"/>
@@ -3920,7 +3918,47 @@
           <w:sz w:val="28"/>
           <w:szCs w:val="28"/>
         </w:rPr>
-        <w:t> highlight how market and institutional logics initially work to pressure coalitions to “lower” stringency but then, later, work to maintain differences.</w:t>
+        <w:t> highlight how market and institutional logics initially work to pressure coalitions to “lower” stringency but</w:t>
+      </w:r>
+      <w:del w:id="13" w:author="Microsoft Office User" w:date="2019-08-06T14:40:00Z">
+        <w:r>
+          <w:rPr>
+            <w:rFonts w:ascii="Georgia" w:eastAsia="Times New Roman" w:hAnsi="Georgia" w:cs="Times New Roman"/>
+            <w:color w:val="000000"/>
+            <w:sz w:val="28"/>
+            <w:szCs w:val="28"/>
+          </w:rPr>
+          <w:delText xml:space="preserve"> then,</w:delText>
+        </w:r>
+      </w:del>
+      <w:r>
+        <w:rPr>
+          <w:rFonts w:ascii="Georgia" w:eastAsia="Times New Roman" w:hAnsi="Georgia" w:cs="Times New Roman"/>
+          <w:color w:val="000000"/>
+          <w:sz w:val="28"/>
+          <w:szCs w:val="28"/>
+        </w:rPr>
+        <w:t xml:space="preserve"> later</w:t>
+      </w:r>
+      <w:del w:id="14" w:author="Microsoft Office User" w:date="2019-08-06T14:40:00Z">
+        <w:r>
+          <w:rPr>
+            <w:rFonts w:ascii="Georgia" w:eastAsia="Times New Roman" w:hAnsi="Georgia" w:cs="Times New Roman"/>
+            <w:color w:val="000000"/>
+            <w:sz w:val="28"/>
+            <w:szCs w:val="28"/>
+          </w:rPr>
+          <w:delText>,</w:delText>
+        </w:r>
+      </w:del>
+      <w:r>
+        <w:rPr>
+          <w:rFonts w:ascii="Georgia" w:eastAsia="Times New Roman" w:hAnsi="Georgia" w:cs="Times New Roman"/>
+          <w:color w:val="000000"/>
+          <w:sz w:val="28"/>
+          <w:szCs w:val="28"/>
+        </w:rPr>
+        <w:t xml:space="preserve"> work to maintain differences.</w:t>
       </w:r>
     </w:p>
     <w:p>
@@ -3941,7 +3979,18 @@
           <w:sz w:val="28"/>
           <w:szCs w:val="28"/>
         </w:rPr>
-        <w:t>Concepts of regulatory stringency are also at the core of formal models of private governance. Models by </w:t>
+        <w:t>Concepts of regulatory stringency are also at the core o</w:t>
+      </w:r>
+      <w:bookmarkStart w:id="15" w:name="_GoBack"/>
+      <w:bookmarkEnd w:id="15"/>
+      <w:r>
+        <w:rPr>
+          <w:rFonts w:ascii="Georgia" w:eastAsia="Times New Roman" w:hAnsi="Georgia" w:cs="Times New Roman"/>
+          <w:color w:val="000000"/>
+          <w:sz w:val="28"/>
+          <w:szCs w:val="28"/>
+        </w:rPr>
+        <w:t>f formal models of private governance. Models by </w:t>
       </w:r>
       <w:proofErr w:type="spellStart"/>
       <w:r>
@@ -10471,7 +10520,7 @@
                 <w:rFonts w:ascii="Times New Roman" w:eastAsia="Times New Roman" w:hAnsi="Times New Roman" w:cs="Times New Roman"/>
               </w:rPr>
             </w:pPr>
-            <w:ins w:id="14" w:author="Unknown">
+            <w:ins w:id="16" w:author="Unknown">
               <w:r>
                 <w:rPr>
                   <w:rFonts w:ascii="Apple Color Emoji" w:eastAsia="Times New Roman" w:hAnsi="Apple Color Emoji" w:cs="Apple Color Emoji"/>
@@ -31445,7 +31494,7 @@
           <w:color w:val="000000"/>
         </w:rPr>
       </w:pPr>
-      <w:ins w:id="15" w:author="Unknown">
+      <w:ins w:id="17" w:author="Unknown">
         <w:r>
           <w:rPr>
             <w:rFonts w:eastAsia="Times New Roman" w:cstheme="minorHAnsi"/>
@@ -31460,11 +31509,11 @@
     <w:p>
       <w:pPr>
         <w:rPr>
-          <w:ins w:id="16" w:author="Microsoft Office User" w:date="2019-08-06T11:51:00Z"/>
+          <w:ins w:id="18" w:author="Microsoft Office User" w:date="2019-08-06T11:51:00Z"/>
           <w:rFonts w:ascii="Times New Roman" w:eastAsia="Times New Roman" w:hAnsi="Times New Roman" w:cs="Times New Roman"/>
         </w:rPr>
       </w:pPr>
-      <w:ins w:id="17" w:author="Microsoft Office User" w:date="2019-08-06T11:51:00Z">
+      <w:ins w:id="19" w:author="Microsoft Office User" w:date="2019-08-06T11:51:00Z">
         <w:r>
           <w:rPr>
             <w:rFonts w:ascii="Arial" w:eastAsia="Times New Roman" w:hAnsi="Arial" w:cs="Arial"/>
@@ -31482,12 +31531,12 @@
         </w:pBdr>
         <w:outlineLvl w:val="1"/>
         <w:rPr>
-          <w:del w:id="18" w:author="Microsoft Office User" w:date="2019-08-06T11:51:00Z"/>
+          <w:del w:id="20" w:author="Microsoft Office User" w:date="2019-08-06T11:51:00Z"/>
           <w:rFonts w:eastAsia="Times New Roman" w:cstheme="minorHAnsi"/>
           <w:color w:val="555555"/>
         </w:rPr>
       </w:pPr>
-      <w:del w:id="19" w:author="Microsoft Office User" w:date="2019-08-06T11:51:00Z">
+      <w:del w:id="21" w:author="Microsoft Office User" w:date="2019-08-06T11:51:00Z">
         <w:r>
           <w:rPr>
             <w:rFonts w:eastAsia="Times New Roman" w:cstheme="minorHAnsi"/>

</xml_diff>